<commit_message>
1.5 subido en formato word y pdf
</commit_message>
<xml_diff>
--- a/proyecto_acuario/documentation/1.5_GuiaEstudiante_Fase 1_Definicion Proyecto APT.docx
+++ b/proyecto_acuario/documentation/1.5_GuiaEstudiante_Fase 1_Definicion Proyecto APT.docx
@@ -234,12 +234,12 @@
                 <wp:extent cx="6580505" cy="1486535"/>
                 <wp:effectExtent b="0" l="0" r="0" t="0"/>
                 <wp:wrapNone/>
-                <wp:docPr id="48" name="image2.png"/>
+                <wp:docPr id="48" name="image3.png"/>
                 <a:graphic>
                   <a:graphicData uri="http://schemas.openxmlformats.org/drawingml/2006/picture">
                     <pic:pic>
                       <pic:nvPicPr>
-                        <pic:cNvPr id="0" name="image2.png"/>
+                        <pic:cNvPr id="0" name="image3.png"/>
                         <pic:cNvPicPr preferRelativeResize="0"/>
                       </pic:nvPicPr>
                       <pic:blipFill>
@@ -6112,62 +6112,78 @@
             </w:pPr>
             <w:r>
               <w:rPr>
-                <w:rtl w:val="0"/>
-              </w:rPr>
-            </w:r>
-          </w:p>
-        </w:tc>
-        <w:tc>
-          <w:tcPr/>
-          <w:p>
-            <w:pPr>
-              <w:jc w:val="both"/>
-              <w:rPr>
-                <w:i w:val="1"/>
-                <w:sz w:val="18"/>
-                <w:szCs w:val="18"/>
-              </w:rPr>
-            </w:pPr>
-            <w:r>
-              <w:rPr>
-                <w:rtl w:val="0"/>
-              </w:rPr>
-            </w:r>
-          </w:p>
-        </w:tc>
-        <w:tc>
-          <w:tcPr/>
-          <w:p>
-            <w:pPr>
-              <w:jc w:val="both"/>
-              <w:rPr>
-                <w:i w:val="1"/>
-                <w:sz w:val="18"/>
-                <w:szCs w:val="18"/>
-              </w:rPr>
-            </w:pPr>
-            <w:r>
-              <w:rPr>
-                <w:rtl w:val="0"/>
-              </w:rPr>
-            </w:r>
-          </w:p>
-        </w:tc>
-        <w:tc>
-          <w:tcPr/>
-          <w:p>
-            <w:pPr>
-              <w:jc w:val="both"/>
-              <w:rPr>
-                <w:i w:val="1"/>
-                <w:sz w:val="18"/>
-                <w:szCs w:val="18"/>
-              </w:rPr>
-            </w:pPr>
-            <w:r>
-              <w:rPr>
-                <w:rtl w:val="0"/>
-              </w:rPr>
+                <w:i w:val="1"/>
+                <w:sz w:val="18"/>
+                <w:szCs w:val="18"/>
+                <w:rtl w:val="0"/>
+              </w:rPr>
+              <w:t xml:space="preserve">Diseñar, desarrollar e implementar soluciones tecnológicas innovadoras</w:t>
+            </w:r>
+          </w:p>
+        </w:tc>
+        <w:tc>
+          <w:tcPr/>
+          <w:p>
+            <w:pPr>
+              <w:jc w:val="both"/>
+              <w:rPr>
+                <w:i w:val="1"/>
+                <w:sz w:val="18"/>
+                <w:szCs w:val="18"/>
+              </w:rPr>
+            </w:pPr>
+            <w:r>
+              <w:rPr>
+                <w:i w:val="1"/>
+                <w:sz w:val="18"/>
+                <w:szCs w:val="18"/>
+                <w:rtl w:val="0"/>
+              </w:rPr>
+              <w:t xml:space="preserve">Análisis de requerimientos</w:t>
+            </w:r>
+          </w:p>
+        </w:tc>
+        <w:tc>
+          <w:tcPr/>
+          <w:p>
+            <w:pPr>
+              <w:jc w:val="both"/>
+              <w:rPr>
+                <w:i w:val="1"/>
+                <w:sz w:val="18"/>
+                <w:szCs w:val="18"/>
+              </w:rPr>
+            </w:pPr>
+            <w:r>
+              <w:rPr>
+                <w:i w:val="1"/>
+                <w:sz w:val="18"/>
+                <w:szCs w:val="18"/>
+                <w:rtl w:val="0"/>
+              </w:rPr>
+              <w:t xml:space="preserve">Reunir información con el acuario, identificar usuarios y definir casos de uso.</w:t>
+            </w:r>
+          </w:p>
+        </w:tc>
+        <w:tc>
+          <w:tcPr/>
+          <w:p>
+            <w:pPr>
+              <w:jc w:val="both"/>
+              <w:rPr>
+                <w:i w:val="1"/>
+                <w:sz w:val="18"/>
+                <w:szCs w:val="18"/>
+              </w:rPr>
+            </w:pPr>
+            <w:r>
+              <w:rPr>
+                <w:i w:val="1"/>
+                <w:sz w:val="18"/>
+                <w:szCs w:val="18"/>
+                <w:rtl w:val="0"/>
+              </w:rPr>
+              <w:t xml:space="preserve">Documentación, reuniones con stakeholders, herramientas de toma de notas.</w:t>
             </w:r>
           </w:p>
         </w:tc>
@@ -6188,8 +6204,12 @@
             </w:pPr>
             <w:r>
               <w:rPr>
-                <w:rtl w:val="0"/>
-              </w:rPr>
+                <w:i w:val="1"/>
+                <w:sz w:val="18"/>
+                <w:szCs w:val="18"/>
+                <w:rtl w:val="0"/>
+              </w:rPr>
+              <w:t xml:space="preserve">1 semana</w:t>
             </w:r>
           </w:p>
         </w:tc>
@@ -6211,26 +6231,34 @@
             </w:pPr>
             <w:r>
               <w:rPr>
-                <w:rtl w:val="0"/>
-              </w:rPr>
-            </w:r>
-          </w:p>
-        </w:tc>
-        <w:tc>
-          <w:tcPr/>
-          <w:p>
-            <w:pPr>
-              <w:jc w:val="both"/>
-              <w:rPr>
-                <w:i w:val="1"/>
-                <w:sz w:val="18"/>
-                <w:szCs w:val="18"/>
-              </w:rPr>
-            </w:pPr>
-            <w:r>
-              <w:rPr>
-                <w:rtl w:val="0"/>
-              </w:rPr>
+                <w:i w:val="1"/>
+                <w:sz w:val="18"/>
+                <w:szCs w:val="18"/>
+                <w:rtl w:val="0"/>
+              </w:rPr>
+              <w:t xml:space="preserve">Valeria Vidal (líder)</w:t>
+            </w:r>
+          </w:p>
+        </w:tc>
+        <w:tc>
+          <w:tcPr/>
+          <w:p>
+            <w:pPr>
+              <w:jc w:val="both"/>
+              <w:rPr>
+                <w:i w:val="1"/>
+                <w:sz w:val="18"/>
+                <w:szCs w:val="18"/>
+              </w:rPr>
+            </w:pPr>
+            <w:r>
+              <w:rPr>
+                <w:i w:val="1"/>
+                <w:sz w:val="18"/>
+                <w:szCs w:val="18"/>
+                <w:rtl w:val="0"/>
+              </w:rPr>
+              <w:t xml:space="preserve">Puede retrasarse por disponibilidad del acuario, pero facilita la claridad del alcance.</w:t>
             </w:r>
           </w:p>
         </w:tc>
@@ -6253,62 +6281,78 @@
             </w:pPr>
             <w:r>
               <w:rPr>
-                <w:rtl w:val="0"/>
-              </w:rPr>
-            </w:r>
-          </w:p>
-        </w:tc>
-        <w:tc>
-          <w:tcPr/>
-          <w:p>
-            <w:pPr>
-              <w:jc w:val="both"/>
-              <w:rPr>
-                <w:i w:val="1"/>
-                <w:sz w:val="18"/>
-                <w:szCs w:val="18"/>
-              </w:rPr>
-            </w:pPr>
-            <w:r>
-              <w:rPr>
-                <w:rtl w:val="0"/>
-              </w:rPr>
-            </w:r>
-          </w:p>
-        </w:tc>
-        <w:tc>
-          <w:tcPr/>
-          <w:p>
-            <w:pPr>
-              <w:jc w:val="both"/>
-              <w:rPr>
-                <w:i w:val="1"/>
-                <w:sz w:val="18"/>
-                <w:szCs w:val="18"/>
-              </w:rPr>
-            </w:pPr>
-            <w:r>
-              <w:rPr>
-                <w:rtl w:val="0"/>
-              </w:rPr>
-            </w:r>
-          </w:p>
-        </w:tc>
-        <w:tc>
-          <w:tcPr/>
-          <w:p>
-            <w:pPr>
-              <w:jc w:val="both"/>
-              <w:rPr>
-                <w:i w:val="1"/>
-                <w:sz w:val="18"/>
-                <w:szCs w:val="18"/>
-              </w:rPr>
-            </w:pPr>
-            <w:r>
-              <w:rPr>
-                <w:rtl w:val="0"/>
-              </w:rPr>
+                <w:i w:val="1"/>
+                <w:sz w:val="18"/>
+                <w:szCs w:val="18"/>
+                <w:rtl w:val="0"/>
+              </w:rPr>
+              <w:t xml:space="preserve">Desarrollar software bajo estándares de accesibilidad y usabilidad.</w:t>
+            </w:r>
+          </w:p>
+        </w:tc>
+        <w:tc>
+          <w:tcPr/>
+          <w:p>
+            <w:pPr>
+              <w:jc w:val="both"/>
+              <w:rPr>
+                <w:i w:val="1"/>
+                <w:sz w:val="18"/>
+                <w:szCs w:val="18"/>
+              </w:rPr>
+            </w:pPr>
+            <w:r>
+              <w:rPr>
+                <w:i w:val="1"/>
+                <w:sz w:val="18"/>
+                <w:szCs w:val="18"/>
+                <w:rtl w:val="0"/>
+              </w:rPr>
+              <w:t xml:space="preserve">Diseño UI/UX</w:t>
+            </w:r>
+          </w:p>
+        </w:tc>
+        <w:tc>
+          <w:tcPr/>
+          <w:p>
+            <w:pPr>
+              <w:jc w:val="both"/>
+              <w:rPr>
+                <w:i w:val="1"/>
+                <w:sz w:val="18"/>
+                <w:szCs w:val="18"/>
+              </w:rPr>
+            </w:pPr>
+            <w:r>
+              <w:rPr>
+                <w:i w:val="1"/>
+                <w:sz w:val="18"/>
+                <w:szCs w:val="18"/>
+                <w:rtl w:val="0"/>
+              </w:rPr>
+              <w:t xml:space="preserve">Elaborar prototipos, wireframes y mockups de la interfaz y recorrido.</w:t>
+            </w:r>
+          </w:p>
+        </w:tc>
+        <w:tc>
+          <w:tcPr/>
+          <w:p>
+            <w:pPr>
+              <w:jc w:val="both"/>
+              <w:rPr>
+                <w:i w:val="1"/>
+                <w:sz w:val="18"/>
+                <w:szCs w:val="18"/>
+              </w:rPr>
+            </w:pPr>
+            <w:r>
+              <w:rPr>
+                <w:i w:val="1"/>
+                <w:sz w:val="18"/>
+                <w:szCs w:val="18"/>
+                <w:rtl w:val="0"/>
+              </w:rPr>
+              <w:t xml:space="preserve">Figma, Canva, guías de accesibilidad.</w:t>
             </w:r>
           </w:p>
         </w:tc>
@@ -6329,8 +6373,12 @@
             </w:pPr>
             <w:r>
               <w:rPr>
-                <w:rtl w:val="0"/>
-              </w:rPr>
+                <w:i w:val="1"/>
+                <w:sz w:val="18"/>
+                <w:szCs w:val="18"/>
+                <w:rtl w:val="0"/>
+              </w:rPr>
+              <w:t xml:space="preserve">2 semanas</w:t>
             </w:r>
           </w:p>
         </w:tc>
@@ -6352,26 +6400,34 @@
             </w:pPr>
             <w:r>
               <w:rPr>
-                <w:rtl w:val="0"/>
-              </w:rPr>
-            </w:r>
-          </w:p>
-        </w:tc>
-        <w:tc>
-          <w:tcPr/>
-          <w:p>
-            <w:pPr>
-              <w:jc w:val="both"/>
-              <w:rPr>
-                <w:i w:val="1"/>
-                <w:sz w:val="18"/>
-                <w:szCs w:val="18"/>
-              </w:rPr>
-            </w:pPr>
-            <w:r>
-              <w:rPr>
-                <w:rtl w:val="0"/>
-              </w:rPr>
+                <w:i w:val="1"/>
+                <w:sz w:val="18"/>
+                <w:szCs w:val="18"/>
+                <w:rtl w:val="0"/>
+              </w:rPr>
+              <w:t xml:space="preserve">Yasmin Santana</w:t>
+            </w:r>
+          </w:p>
+        </w:tc>
+        <w:tc>
+          <w:tcPr/>
+          <w:p>
+            <w:pPr>
+              <w:jc w:val="both"/>
+              <w:rPr>
+                <w:i w:val="1"/>
+                <w:sz w:val="18"/>
+                <w:szCs w:val="18"/>
+              </w:rPr>
+            </w:pPr>
+            <w:r>
+              <w:rPr>
+                <w:i w:val="1"/>
+                <w:sz w:val="18"/>
+                <w:szCs w:val="18"/>
+                <w:rtl w:val="0"/>
+              </w:rPr>
+              <w:t xml:space="preserve">Riesgo: falta de validación temprana con usuarios; facilitador: uso de guías de accesibilidad.</w:t>
             </w:r>
           </w:p>
         </w:tc>
@@ -6394,62 +6450,78 @@
             </w:pPr>
             <w:r>
               <w:rPr>
-                <w:rtl w:val="0"/>
-              </w:rPr>
-            </w:r>
-          </w:p>
-        </w:tc>
-        <w:tc>
-          <w:tcPr/>
-          <w:p>
-            <w:pPr>
-              <w:jc w:val="both"/>
-              <w:rPr>
-                <w:i w:val="1"/>
-                <w:sz w:val="18"/>
-                <w:szCs w:val="18"/>
-              </w:rPr>
-            </w:pPr>
-            <w:r>
-              <w:rPr>
-                <w:rtl w:val="0"/>
-              </w:rPr>
-            </w:r>
-          </w:p>
-        </w:tc>
-        <w:tc>
-          <w:tcPr/>
-          <w:p>
-            <w:pPr>
-              <w:jc w:val="both"/>
-              <w:rPr>
-                <w:i w:val="1"/>
-                <w:sz w:val="18"/>
-                <w:szCs w:val="18"/>
-              </w:rPr>
-            </w:pPr>
-            <w:r>
-              <w:rPr>
-                <w:rtl w:val="0"/>
-              </w:rPr>
-            </w:r>
-          </w:p>
-        </w:tc>
-        <w:tc>
-          <w:tcPr/>
-          <w:p>
-            <w:pPr>
-              <w:jc w:val="both"/>
-              <w:rPr>
-                <w:i w:val="1"/>
-                <w:sz w:val="18"/>
-                <w:szCs w:val="18"/>
-              </w:rPr>
-            </w:pPr>
-            <w:r>
-              <w:rPr>
-                <w:rtl w:val="0"/>
-              </w:rPr>
+                <w:i w:val="1"/>
+                <w:sz w:val="18"/>
+                <w:szCs w:val="18"/>
+                <w:rtl w:val="0"/>
+              </w:rPr>
+              <w:t xml:space="preserve">Gestionar proyectos informáticos aplicando metodologías ágiles.</w:t>
+            </w:r>
+          </w:p>
+        </w:tc>
+        <w:tc>
+          <w:tcPr/>
+          <w:p>
+            <w:pPr>
+              <w:jc w:val="both"/>
+              <w:rPr>
+                <w:i w:val="1"/>
+                <w:sz w:val="18"/>
+                <w:szCs w:val="18"/>
+              </w:rPr>
+            </w:pPr>
+            <w:r>
+              <w:rPr>
+                <w:i w:val="1"/>
+                <w:sz w:val="18"/>
+                <w:szCs w:val="18"/>
+                <w:rtl w:val="0"/>
+              </w:rPr>
+              <w:t xml:space="preserve">Planificación y definición de sprints</w:t>
+            </w:r>
+          </w:p>
+        </w:tc>
+        <w:tc>
+          <w:tcPr/>
+          <w:p>
+            <w:pPr>
+              <w:jc w:val="both"/>
+              <w:rPr>
+                <w:i w:val="1"/>
+                <w:sz w:val="18"/>
+                <w:szCs w:val="18"/>
+              </w:rPr>
+            </w:pPr>
+            <w:r>
+              <w:rPr>
+                <w:i w:val="1"/>
+                <w:sz w:val="18"/>
+                <w:szCs w:val="18"/>
+                <w:rtl w:val="0"/>
+              </w:rPr>
+              <w:t xml:space="preserve">Definir backlog, priorizar tareas y organizar entregas parciales bajo Scrum/Kanban.</w:t>
+            </w:r>
+          </w:p>
+        </w:tc>
+        <w:tc>
+          <w:tcPr/>
+          <w:p>
+            <w:pPr>
+              <w:jc w:val="both"/>
+              <w:rPr>
+                <w:i w:val="1"/>
+                <w:sz w:val="18"/>
+                <w:szCs w:val="18"/>
+              </w:rPr>
+            </w:pPr>
+            <w:r>
+              <w:rPr>
+                <w:i w:val="1"/>
+                <w:sz w:val="18"/>
+                <w:szCs w:val="18"/>
+                <w:rtl w:val="0"/>
+              </w:rPr>
+              <w:t xml:space="preserve">Trello/Jira, reuniones de coordinación.</w:t>
             </w:r>
           </w:p>
         </w:tc>
@@ -6470,8 +6542,12 @@
             </w:pPr>
             <w:r>
               <w:rPr>
-                <w:rtl w:val="0"/>
-              </w:rPr>
+                <w:i w:val="1"/>
+                <w:sz w:val="18"/>
+                <w:szCs w:val="18"/>
+                <w:rtl w:val="0"/>
+              </w:rPr>
+              <w:t xml:space="preserve">1 semana (continuidad durante el proyecto)</w:t>
             </w:r>
           </w:p>
         </w:tc>
@@ -6493,26 +6569,34 @@
             </w:pPr>
             <w:r>
               <w:rPr>
-                <w:rtl w:val="0"/>
-              </w:rPr>
-            </w:r>
-          </w:p>
-        </w:tc>
-        <w:tc>
-          <w:tcPr/>
-          <w:p>
-            <w:pPr>
-              <w:jc w:val="both"/>
-              <w:rPr>
-                <w:i w:val="1"/>
-                <w:sz w:val="18"/>
-                <w:szCs w:val="18"/>
-              </w:rPr>
-            </w:pPr>
-            <w:r>
-              <w:rPr>
-                <w:rtl w:val="0"/>
-              </w:rPr>
+                <w:i w:val="1"/>
+                <w:sz w:val="18"/>
+                <w:szCs w:val="18"/>
+                <w:rtl w:val="0"/>
+              </w:rPr>
+              <w:t xml:space="preserve">Valeria Vidal</w:t>
+            </w:r>
+          </w:p>
+        </w:tc>
+        <w:tc>
+          <w:tcPr/>
+          <w:p>
+            <w:pPr>
+              <w:jc w:val="both"/>
+              <w:rPr>
+                <w:i w:val="1"/>
+                <w:sz w:val="18"/>
+                <w:szCs w:val="18"/>
+              </w:rPr>
+            </w:pPr>
+            <w:r>
+              <w:rPr>
+                <w:i w:val="1"/>
+                <w:sz w:val="18"/>
+                <w:szCs w:val="18"/>
+                <w:rtl w:val="0"/>
+              </w:rPr>
+              <w:t xml:space="preserve">La planificación ágil facilita ajustes; riesgo: coordinación de tiempos del equipo.</w:t>
             </w:r>
           </w:p>
         </w:tc>
@@ -6535,62 +6619,78 @@
             </w:pPr>
             <w:r>
               <w:rPr>
-                <w:rtl w:val="0"/>
-              </w:rPr>
-            </w:r>
-          </w:p>
-        </w:tc>
-        <w:tc>
-          <w:tcPr/>
-          <w:p>
-            <w:pPr>
-              <w:jc w:val="both"/>
-              <w:rPr>
-                <w:i w:val="1"/>
-                <w:sz w:val="18"/>
-                <w:szCs w:val="18"/>
-              </w:rPr>
-            </w:pPr>
-            <w:r>
-              <w:rPr>
-                <w:rtl w:val="0"/>
-              </w:rPr>
-            </w:r>
-          </w:p>
-        </w:tc>
-        <w:tc>
-          <w:tcPr/>
-          <w:p>
-            <w:pPr>
-              <w:jc w:val="both"/>
-              <w:rPr>
-                <w:i w:val="1"/>
-                <w:sz w:val="18"/>
-                <w:szCs w:val="18"/>
-              </w:rPr>
-            </w:pPr>
-            <w:r>
-              <w:rPr>
-                <w:rtl w:val="0"/>
-              </w:rPr>
-            </w:r>
-          </w:p>
-        </w:tc>
-        <w:tc>
-          <w:tcPr/>
-          <w:p>
-            <w:pPr>
-              <w:jc w:val="both"/>
-              <w:rPr>
-                <w:i w:val="1"/>
-                <w:sz w:val="18"/>
-                <w:szCs w:val="18"/>
-              </w:rPr>
-            </w:pPr>
-            <w:r>
-              <w:rPr>
-                <w:rtl w:val="0"/>
-              </w:rPr>
+                <w:i w:val="1"/>
+                <w:sz w:val="18"/>
+                <w:szCs w:val="18"/>
+                <w:rtl w:val="0"/>
+              </w:rPr>
+              <w:t xml:space="preserve">Diseñar, desarrollar e implementar soluciones tecnológicas innovadoras.</w:t>
+            </w:r>
+          </w:p>
+        </w:tc>
+        <w:tc>
+          <w:tcPr/>
+          <w:p>
+            <w:pPr>
+              <w:jc w:val="both"/>
+              <w:rPr>
+                <w:i w:val="1"/>
+                <w:sz w:val="18"/>
+                <w:szCs w:val="18"/>
+              </w:rPr>
+            </w:pPr>
+            <w:r>
+              <w:rPr>
+                <w:i w:val="1"/>
+                <w:sz w:val="18"/>
+                <w:szCs w:val="18"/>
+                <w:rtl w:val="0"/>
+              </w:rPr>
+              <w:t xml:space="preserve">Desarrollo Front-End</w:t>
+            </w:r>
+          </w:p>
+        </w:tc>
+        <w:tc>
+          <w:tcPr/>
+          <w:p>
+            <w:pPr>
+              <w:jc w:val="both"/>
+              <w:rPr>
+                <w:i w:val="1"/>
+                <w:sz w:val="18"/>
+                <w:szCs w:val="18"/>
+              </w:rPr>
+            </w:pPr>
+            <w:r>
+              <w:rPr>
+                <w:i w:val="1"/>
+                <w:sz w:val="18"/>
+                <w:szCs w:val="18"/>
+                <w:rtl w:val="0"/>
+              </w:rPr>
+              <w:t xml:space="preserve">Implementar recorrido 360° con hotspots e interfaz interactiva.</w:t>
+            </w:r>
+          </w:p>
+        </w:tc>
+        <w:tc>
+          <w:tcPr/>
+          <w:p>
+            <w:pPr>
+              <w:jc w:val="both"/>
+              <w:rPr>
+                <w:i w:val="1"/>
+                <w:sz w:val="18"/>
+                <w:szCs w:val="18"/>
+              </w:rPr>
+            </w:pPr>
+            <w:r>
+              <w:rPr>
+                <w:i w:val="1"/>
+                <w:sz w:val="18"/>
+                <w:szCs w:val="18"/>
+                <w:rtl w:val="0"/>
+              </w:rPr>
+              <w:t xml:space="preserve">Angular, A-Frame u otro que sea más adaptado a lo que deseamos, VS Code, GitHub.</w:t>
             </w:r>
           </w:p>
         </w:tc>
@@ -6611,8 +6711,12 @@
             </w:pPr>
             <w:r>
               <w:rPr>
-                <w:rtl w:val="0"/>
-              </w:rPr>
+                <w:i w:val="1"/>
+                <w:sz w:val="18"/>
+                <w:szCs w:val="18"/>
+                <w:rtl w:val="0"/>
+              </w:rPr>
+              <w:t xml:space="preserve">3 semanas</w:t>
             </w:r>
           </w:p>
         </w:tc>
@@ -6638,22 +6742,188 @@
               </w:rPr>
             </w:r>
           </w:p>
-        </w:tc>
-        <w:tc>
-          <w:tcPr/>
-          <w:p>
-            <w:pPr>
-              <w:jc w:val="both"/>
-              <w:rPr>
-                <w:i w:val="1"/>
-                <w:sz w:val="18"/>
-                <w:szCs w:val="18"/>
-              </w:rPr>
-            </w:pPr>
-            <w:r>
-              <w:rPr>
-                <w:rtl w:val="0"/>
-              </w:rPr>
+          <w:tbl>
+            <w:tblPr>
+              <w:tblStyle w:val="Table15"/>
+              <w:tblW w:w="230.0" w:type="dxa"/>
+              <w:jc w:val="left"/>
+              <w:tblBorders>
+                <w:top w:color="000000" w:space="0" w:sz="0" w:val="nil"/>
+                <w:left w:color="000000" w:space="0" w:sz="0" w:val="nil"/>
+                <w:bottom w:color="000000" w:space="0" w:sz="0" w:val="nil"/>
+                <w:right w:color="000000" w:space="0" w:sz="0" w:val="nil"/>
+                <w:insideH w:color="000000" w:space="0" w:sz="0" w:val="nil"/>
+                <w:insideV w:color="000000" w:space="0" w:sz="0" w:val="nil"/>
+              </w:tblBorders>
+              <w:tblLayout w:type="fixed"/>
+              <w:tblLook w:val="0600"/>
+            </w:tblPr>
+            <w:tblGrid>
+              <w:gridCol w:w="230"/>
+              <w:tblGridChange w:id="0">
+                <w:tblGrid>
+                  <w:gridCol w:w="230"/>
+                </w:tblGrid>
+              </w:tblGridChange>
+            </w:tblGrid>
+            <w:tr>
+              <w:trPr>
+                <w:cantSplit w:val="0"/>
+                <w:trHeight w:val="230" w:hRule="atLeast"/>
+                <w:tblHeader w:val="0"/>
+              </w:trPr>
+              <w:tc>
+                <w:tcPr>
+                  <w:tcBorders>
+                    <w:top w:color="000000" w:space="0" w:sz="0" w:val="nil"/>
+                    <w:left w:color="000000" w:space="0" w:sz="0" w:val="nil"/>
+                    <w:bottom w:color="000000" w:space="0" w:sz="0" w:val="nil"/>
+                    <w:right w:color="000000" w:space="0" w:sz="0" w:val="nil"/>
+                  </w:tcBorders>
+                  <w:tcMar>
+                    <w:top w:w="100.0" w:type="dxa"/>
+                    <w:left w:w="100.0" w:type="dxa"/>
+                    <w:bottom w:w="100.0" w:type="dxa"/>
+                    <w:right w:w="100.0" w:type="dxa"/>
+                  </w:tcMar>
+                  <w:vAlign w:val="top"/>
+                </w:tcPr>
+                <w:p>
+                  <w:pPr>
+                    <w:jc w:val="both"/>
+                    <w:rPr>
+                      <w:i w:val="1"/>
+                      <w:sz w:val="18"/>
+                      <w:szCs w:val="18"/>
+                    </w:rPr>
+                  </w:pPr>
+                  <w:r>
+                    <w:rPr>
+                      <w:rtl w:val="0"/>
+                    </w:rPr>
+                  </w:r>
+                </w:p>
+              </w:tc>
+            </w:tr>
+          </w:tbl>
+          <w:p>
+            <w:pPr>
+              <w:jc w:val="both"/>
+              <w:rPr>
+                <w:i w:val="1"/>
+                <w:sz w:val="18"/>
+                <w:szCs w:val="18"/>
+              </w:rPr>
+            </w:pPr>
+            <w:r>
+              <w:rPr>
+                <w:rtl w:val="0"/>
+              </w:rPr>
+            </w:r>
+          </w:p>
+          <w:tbl>
+            <w:tblPr>
+              <w:tblStyle w:val="Table16"/>
+              <w:tblW w:w="1365.0" w:type="dxa"/>
+              <w:jc w:val="left"/>
+              <w:tblBorders>
+                <w:top w:color="000000" w:space="0" w:sz="0" w:val="nil"/>
+                <w:left w:color="000000" w:space="0" w:sz="0" w:val="nil"/>
+                <w:bottom w:color="000000" w:space="0" w:sz="0" w:val="nil"/>
+                <w:right w:color="000000" w:space="0" w:sz="0" w:val="nil"/>
+                <w:insideH w:color="000000" w:space="0" w:sz="0" w:val="nil"/>
+                <w:insideV w:color="000000" w:space="0" w:sz="0" w:val="nil"/>
+              </w:tblBorders>
+              <w:tblLayout w:type="fixed"/>
+              <w:tblLook w:val="0600"/>
+            </w:tblPr>
+            <w:tblGrid>
+              <w:gridCol w:w="1365"/>
+              <w:tblGridChange w:id="0">
+                <w:tblGrid>
+                  <w:gridCol w:w="1365"/>
+                </w:tblGrid>
+              </w:tblGridChange>
+            </w:tblGrid>
+            <w:tr>
+              <w:trPr>
+                <w:cantSplit w:val="0"/>
+                <w:trHeight w:val="500" w:hRule="atLeast"/>
+                <w:tblHeader w:val="0"/>
+              </w:trPr>
+              <w:tc>
+                <w:tcPr>
+                  <w:tcBorders>
+                    <w:top w:color="000000" w:space="0" w:sz="0" w:val="nil"/>
+                    <w:left w:color="000000" w:space="0" w:sz="0" w:val="nil"/>
+                    <w:bottom w:color="000000" w:space="0" w:sz="0" w:val="nil"/>
+                    <w:right w:color="000000" w:space="0" w:sz="0" w:val="nil"/>
+                  </w:tcBorders>
+                  <w:tcMar>
+                    <w:top w:w="100.0" w:type="dxa"/>
+                    <w:left w:w="100.0" w:type="dxa"/>
+                    <w:bottom w:w="100.0" w:type="dxa"/>
+                    <w:right w:w="100.0" w:type="dxa"/>
+                  </w:tcMar>
+                  <w:vAlign w:val="top"/>
+                </w:tcPr>
+                <w:p>
+                  <w:pPr>
+                    <w:jc w:val="both"/>
+                    <w:rPr>
+                      <w:i w:val="1"/>
+                      <w:sz w:val="18"/>
+                      <w:szCs w:val="18"/>
+                    </w:rPr>
+                  </w:pPr>
+                  <w:r>
+                    <w:rPr>
+                      <w:i w:val="1"/>
+                      <w:sz w:val="18"/>
+                      <w:szCs w:val="18"/>
+                      <w:rtl w:val="0"/>
+                    </w:rPr>
+                    <w:t xml:space="preserve">Yasmin Santana</w:t>
+                  </w:r>
+                </w:p>
+              </w:tc>
+            </w:tr>
+          </w:tbl>
+          <w:p>
+            <w:pPr>
+              <w:jc w:val="both"/>
+              <w:rPr>
+                <w:i w:val="1"/>
+                <w:sz w:val="18"/>
+                <w:szCs w:val="18"/>
+              </w:rPr>
+            </w:pPr>
+            <w:r>
+              <w:rPr>
+                <w:rtl w:val="0"/>
+              </w:rPr>
+            </w:r>
+          </w:p>
+        </w:tc>
+        <w:tc>
+          <w:tcPr/>
+          <w:p>
+            <w:pPr>
+              <w:jc w:val="both"/>
+              <w:rPr>
+                <w:i w:val="1"/>
+                <w:sz w:val="18"/>
+                <w:szCs w:val="18"/>
+              </w:rPr>
+            </w:pPr>
+            <w:r>
+              <w:rPr>
+                <w:i w:val="1"/>
+                <w:sz w:val="18"/>
+                <w:szCs w:val="18"/>
+                <w:rtl w:val="0"/>
+              </w:rPr>
+              <w:t xml:space="preserve">Complejidad técnica en la integración del 360°; se facilita con librerías open-source.</w:t>
             </w:r>
           </w:p>
         </w:tc>
@@ -6676,62 +6946,78 @@
             </w:pPr>
             <w:r>
               <w:rPr>
-                <w:rtl w:val="0"/>
-              </w:rPr>
-            </w:r>
-          </w:p>
-        </w:tc>
-        <w:tc>
-          <w:tcPr/>
-          <w:p>
-            <w:pPr>
-              <w:jc w:val="both"/>
-              <w:rPr>
-                <w:i w:val="1"/>
-                <w:sz w:val="18"/>
-                <w:szCs w:val="18"/>
-              </w:rPr>
-            </w:pPr>
-            <w:r>
-              <w:rPr>
-                <w:rtl w:val="0"/>
-              </w:rPr>
-            </w:r>
-          </w:p>
-        </w:tc>
-        <w:tc>
-          <w:tcPr/>
-          <w:p>
-            <w:pPr>
-              <w:jc w:val="both"/>
-              <w:rPr>
-                <w:i w:val="1"/>
-                <w:sz w:val="18"/>
-                <w:szCs w:val="18"/>
-              </w:rPr>
-            </w:pPr>
-            <w:r>
-              <w:rPr>
-                <w:rtl w:val="0"/>
-              </w:rPr>
-            </w:r>
-          </w:p>
-        </w:tc>
-        <w:tc>
-          <w:tcPr/>
-          <w:p>
-            <w:pPr>
-              <w:jc w:val="both"/>
-              <w:rPr>
-                <w:i w:val="1"/>
-                <w:sz w:val="18"/>
-                <w:szCs w:val="18"/>
-              </w:rPr>
-            </w:pPr>
-            <w:r>
-              <w:rPr>
-                <w:rtl w:val="0"/>
-              </w:rPr>
+                <w:i w:val="1"/>
+                <w:sz w:val="18"/>
+                <w:szCs w:val="18"/>
+                <w:rtl w:val="0"/>
+              </w:rPr>
+              <w:t xml:space="preserve">Administrar bases de datos y sistemas de información.</w:t>
+            </w:r>
+          </w:p>
+        </w:tc>
+        <w:tc>
+          <w:tcPr/>
+          <w:p>
+            <w:pPr>
+              <w:jc w:val="both"/>
+              <w:rPr>
+                <w:i w:val="1"/>
+                <w:sz w:val="18"/>
+                <w:szCs w:val="18"/>
+              </w:rPr>
+            </w:pPr>
+            <w:r>
+              <w:rPr>
+                <w:i w:val="1"/>
+                <w:sz w:val="18"/>
+                <w:szCs w:val="18"/>
+                <w:rtl w:val="0"/>
+              </w:rPr>
+              <w:t xml:space="preserve">Desarrollo Back-End y BD</w:t>
+            </w:r>
+          </w:p>
+        </w:tc>
+        <w:tc>
+          <w:tcPr/>
+          <w:p>
+            <w:pPr>
+              <w:jc w:val="both"/>
+              <w:rPr>
+                <w:i w:val="1"/>
+                <w:sz w:val="18"/>
+                <w:szCs w:val="18"/>
+              </w:rPr>
+            </w:pPr>
+            <w:r>
+              <w:rPr>
+                <w:i w:val="1"/>
+                <w:sz w:val="18"/>
+                <w:szCs w:val="18"/>
+                <w:rtl w:val="0"/>
+              </w:rPr>
+              <w:t xml:space="preserve">Configurar PostgreSQL, CRUD de fichas multimedia y gestión de contenidos.</w:t>
+            </w:r>
+          </w:p>
+        </w:tc>
+        <w:tc>
+          <w:tcPr/>
+          <w:p>
+            <w:pPr>
+              <w:jc w:val="both"/>
+              <w:rPr>
+                <w:i w:val="1"/>
+                <w:sz w:val="18"/>
+                <w:szCs w:val="18"/>
+              </w:rPr>
+            </w:pPr>
+            <w:r>
+              <w:rPr>
+                <w:i w:val="1"/>
+                <w:sz w:val="18"/>
+                <w:szCs w:val="18"/>
+                <w:rtl w:val="0"/>
+              </w:rPr>
+              <w:t xml:space="preserve">PostgreSQL, Node.js, servidor local.</w:t>
             </w:r>
           </w:p>
         </w:tc>
@@ -6752,8 +7038,12 @@
             </w:pPr>
             <w:r>
               <w:rPr>
-                <w:rtl w:val="0"/>
-              </w:rPr>
+                <w:i w:val="1"/>
+                <w:sz w:val="18"/>
+                <w:szCs w:val="18"/>
+                <w:rtl w:val="0"/>
+              </w:rPr>
+              <w:t xml:space="preserve">3 semanas</w:t>
             </w:r>
           </w:p>
         </w:tc>
@@ -6775,26 +7065,34 @@
             </w:pPr>
             <w:r>
               <w:rPr>
-                <w:rtl w:val="0"/>
-              </w:rPr>
-            </w:r>
-          </w:p>
-        </w:tc>
-        <w:tc>
-          <w:tcPr/>
-          <w:p>
-            <w:pPr>
-              <w:jc w:val="both"/>
-              <w:rPr>
-                <w:i w:val="1"/>
-                <w:sz w:val="18"/>
-                <w:szCs w:val="18"/>
-              </w:rPr>
-            </w:pPr>
-            <w:r>
-              <w:rPr>
-                <w:rtl w:val="0"/>
-              </w:rPr>
+                <w:i w:val="1"/>
+                <w:sz w:val="18"/>
+                <w:szCs w:val="18"/>
+                <w:rtl w:val="0"/>
+              </w:rPr>
+              <w:t xml:space="preserve">Nayareth Cárdenas</w:t>
+            </w:r>
+          </w:p>
+        </w:tc>
+        <w:tc>
+          <w:tcPr/>
+          <w:p>
+            <w:pPr>
+              <w:jc w:val="both"/>
+              <w:rPr>
+                <w:i w:val="1"/>
+                <w:sz w:val="18"/>
+                <w:szCs w:val="18"/>
+              </w:rPr>
+            </w:pPr>
+            <w:r>
+              <w:rPr>
+                <w:i w:val="1"/>
+                <w:sz w:val="18"/>
+                <w:szCs w:val="18"/>
+                <w:rtl w:val="0"/>
+              </w:rPr>
+              <w:t xml:space="preserve">Posible dificultad en la integración con el Front-End; documentación ayuda.</w:t>
             </w:r>
           </w:p>
         </w:tc>
@@ -6817,62 +7115,78 @@
             </w:pPr>
             <w:r>
               <w:rPr>
-                <w:rtl w:val="0"/>
-              </w:rPr>
-            </w:r>
-          </w:p>
-        </w:tc>
-        <w:tc>
-          <w:tcPr/>
-          <w:p>
-            <w:pPr>
-              <w:jc w:val="both"/>
-              <w:rPr>
-                <w:i w:val="1"/>
-                <w:sz w:val="18"/>
-                <w:szCs w:val="18"/>
-              </w:rPr>
-            </w:pPr>
-            <w:r>
-              <w:rPr>
-                <w:rtl w:val="0"/>
-              </w:rPr>
-            </w:r>
-          </w:p>
-        </w:tc>
-        <w:tc>
-          <w:tcPr/>
-          <w:p>
-            <w:pPr>
-              <w:jc w:val="both"/>
-              <w:rPr>
-                <w:i w:val="1"/>
-                <w:sz w:val="18"/>
-                <w:szCs w:val="18"/>
-              </w:rPr>
-            </w:pPr>
-            <w:r>
-              <w:rPr>
-                <w:rtl w:val="0"/>
-              </w:rPr>
-            </w:r>
-          </w:p>
-        </w:tc>
-        <w:tc>
-          <w:tcPr/>
-          <w:p>
-            <w:pPr>
-              <w:jc w:val="both"/>
-              <w:rPr>
-                <w:i w:val="1"/>
-                <w:sz w:val="18"/>
-                <w:szCs w:val="18"/>
-              </w:rPr>
-            </w:pPr>
-            <w:r>
-              <w:rPr>
-                <w:rtl w:val="0"/>
-              </w:rPr>
+                <w:i w:val="1"/>
+                <w:sz w:val="18"/>
+                <w:szCs w:val="18"/>
+                <w:rtl w:val="0"/>
+              </w:rPr>
+              <w:t xml:space="preserve">Desarrollar software bajo estándares de accesibilidad y usabilidad</w:t>
+            </w:r>
+          </w:p>
+        </w:tc>
+        <w:tc>
+          <w:tcPr/>
+          <w:p>
+            <w:pPr>
+              <w:jc w:val="both"/>
+              <w:rPr>
+                <w:i w:val="1"/>
+                <w:sz w:val="18"/>
+                <w:szCs w:val="18"/>
+              </w:rPr>
+            </w:pPr>
+            <w:r>
+              <w:rPr>
+                <w:i w:val="1"/>
+                <w:sz w:val="18"/>
+                <w:szCs w:val="18"/>
+                <w:rtl w:val="0"/>
+              </w:rPr>
+              <w:t xml:space="preserve">Pruebas de usabilidad y accesibilidad</w:t>
+            </w:r>
+          </w:p>
+        </w:tc>
+        <w:tc>
+          <w:tcPr/>
+          <w:p>
+            <w:pPr>
+              <w:jc w:val="both"/>
+              <w:rPr>
+                <w:i w:val="1"/>
+                <w:sz w:val="18"/>
+                <w:szCs w:val="18"/>
+              </w:rPr>
+            </w:pPr>
+            <w:r>
+              <w:rPr>
+                <w:i w:val="1"/>
+                <w:sz w:val="18"/>
+                <w:szCs w:val="18"/>
+                <w:rtl w:val="0"/>
+              </w:rPr>
+              <w:t xml:space="preserve">Validar funcionamiento en distintos dispositivos y accesibilidad digital.</w:t>
+            </w:r>
+          </w:p>
+        </w:tc>
+        <w:tc>
+          <w:tcPr/>
+          <w:p>
+            <w:pPr>
+              <w:jc w:val="both"/>
+              <w:rPr>
+                <w:i w:val="1"/>
+                <w:sz w:val="18"/>
+                <w:szCs w:val="18"/>
+              </w:rPr>
+            </w:pPr>
+            <w:r>
+              <w:rPr>
+                <w:i w:val="1"/>
+                <w:sz w:val="18"/>
+                <w:szCs w:val="18"/>
+                <w:rtl w:val="0"/>
+              </w:rPr>
+              <w:t xml:space="preserve">Dispositivos (PC, tablet, móvil), usuarios de prueba.</w:t>
             </w:r>
           </w:p>
         </w:tc>
@@ -6893,8 +7207,12 @@
             </w:pPr>
             <w:r>
               <w:rPr>
-                <w:rtl w:val="0"/>
-              </w:rPr>
+                <w:i w:val="1"/>
+                <w:sz w:val="18"/>
+                <w:szCs w:val="18"/>
+                <w:rtl w:val="0"/>
+              </w:rPr>
+              <w:t xml:space="preserve">2 semanas</w:t>
             </w:r>
           </w:p>
         </w:tc>
@@ -6916,26 +7234,203 @@
             </w:pPr>
             <w:r>
               <w:rPr>
-                <w:rtl w:val="0"/>
-              </w:rPr>
-            </w:r>
-          </w:p>
-        </w:tc>
-        <w:tc>
-          <w:tcPr/>
-          <w:p>
-            <w:pPr>
-              <w:jc w:val="both"/>
-              <w:rPr>
-                <w:i w:val="1"/>
-                <w:sz w:val="18"/>
-                <w:szCs w:val="18"/>
-              </w:rPr>
-            </w:pPr>
-            <w:r>
-              <w:rPr>
-                <w:rtl w:val="0"/>
-              </w:rPr>
+                <w:i w:val="1"/>
+                <w:sz w:val="18"/>
+                <w:szCs w:val="18"/>
+                <w:rtl w:val="0"/>
+              </w:rPr>
+              <w:t xml:space="preserve">Todo el equipo</w:t>
+            </w:r>
+          </w:p>
+        </w:tc>
+        <w:tc>
+          <w:tcPr/>
+          <w:p>
+            <w:pPr>
+              <w:jc w:val="both"/>
+              <w:rPr>
+                <w:i w:val="1"/>
+                <w:sz w:val="18"/>
+                <w:szCs w:val="18"/>
+              </w:rPr>
+            </w:pPr>
+            <w:r>
+              <w:rPr>
+                <w:i w:val="1"/>
+                <w:sz w:val="18"/>
+                <w:szCs w:val="18"/>
+                <w:rtl w:val="0"/>
+              </w:rPr>
+              <w:t xml:space="preserve">Riesgo: falta de tiempo suficiente para pruebas; facilitador: retroalimentación rápida.</w:t>
+            </w:r>
+          </w:p>
+        </w:tc>
+      </w:tr>
+      <w:tr>
+        <w:trPr>
+          <w:cantSplit w:val="0"/>
+          <w:tblHeader w:val="0"/>
+        </w:trPr>
+        <w:tc>
+          <w:tcPr/>
+          <w:p>
+            <w:pPr>
+              <w:jc w:val="both"/>
+              <w:rPr>
+                <w:i w:val="1"/>
+                <w:sz w:val="18"/>
+                <w:szCs w:val="18"/>
+              </w:rPr>
+            </w:pPr>
+            <w:r>
+              <w:rPr>
+                <w:i w:val="1"/>
+                <w:sz w:val="18"/>
+                <w:szCs w:val="18"/>
+                <w:rtl w:val="0"/>
+              </w:rPr>
+              <w:t xml:space="preserve">Gestionar proyectos informáticos aplicando metodologías ágiles.</w:t>
+            </w:r>
+          </w:p>
+        </w:tc>
+        <w:tc>
+          <w:tcPr/>
+          <w:p>
+            <w:pPr>
+              <w:jc w:val="both"/>
+              <w:rPr>
+                <w:i w:val="1"/>
+                <w:sz w:val="18"/>
+                <w:szCs w:val="18"/>
+              </w:rPr>
+            </w:pPr>
+            <w:r>
+              <w:rPr>
+                <w:i w:val="1"/>
+                <w:sz w:val="18"/>
+                <w:szCs w:val="18"/>
+                <w:rtl w:val="0"/>
+              </w:rPr>
+              <w:t xml:space="preserve">Entrega y difusión</w:t>
+            </w:r>
+          </w:p>
+        </w:tc>
+        <w:tc>
+          <w:tcPr/>
+          <w:p>
+            <w:pPr>
+              <w:jc w:val="both"/>
+              <w:rPr>
+                <w:i w:val="1"/>
+                <w:sz w:val="18"/>
+                <w:szCs w:val="18"/>
+              </w:rPr>
+            </w:pPr>
+            <w:r>
+              <w:rPr>
+                <w:i w:val="1"/>
+                <w:sz w:val="18"/>
+                <w:szCs w:val="18"/>
+                <w:rtl w:val="0"/>
+              </w:rPr>
+              <w:t xml:space="preserve">Despliegue de la plataforma, integración de códigos QR y capacitación al acuario.</w:t>
+            </w:r>
+          </w:p>
+        </w:tc>
+        <w:tc>
+          <w:tcPr/>
+          <w:p>
+            <w:pPr>
+              <w:jc w:val="both"/>
+              <w:rPr>
+                <w:i w:val="1"/>
+                <w:sz w:val="18"/>
+                <w:szCs w:val="18"/>
+              </w:rPr>
+            </w:pPr>
+            <w:r>
+              <w:rPr>
+                <w:i w:val="1"/>
+                <w:sz w:val="18"/>
+                <w:szCs w:val="18"/>
+                <w:rtl w:val="0"/>
+              </w:rPr>
+              <w:t xml:space="preserve">Hosting, dominios, manual de usuario, material de capacitación.</w:t>
+            </w:r>
+          </w:p>
+        </w:tc>
+        <w:tc>
+          <w:tcPr>
+            <w:tcBorders>
+              <w:right w:color="ffffff" w:space="0" w:sz="4" w:val="single"/>
+            </w:tcBorders>
+          </w:tcPr>
+          <w:p>
+            <w:pPr>
+              <w:jc w:val="both"/>
+              <w:rPr>
+                <w:i w:val="1"/>
+                <w:sz w:val="18"/>
+                <w:szCs w:val="18"/>
+              </w:rPr>
+            </w:pPr>
+            <w:r>
+              <w:rPr>
+                <w:i w:val="1"/>
+                <w:sz w:val="18"/>
+                <w:szCs w:val="18"/>
+                <w:rtl w:val="0"/>
+              </w:rPr>
+              <w:t xml:space="preserve">2 semanas</w:t>
+            </w:r>
+          </w:p>
+        </w:tc>
+        <w:tc>
+          <w:tcPr>
+            <w:tcBorders>
+              <w:left w:color="ffffff" w:space="0" w:sz="4" w:val="single"/>
+            </w:tcBorders>
+            <w:shd w:fill="d9d9d9" w:val="clear"/>
+          </w:tcPr>
+          <w:p>
+            <w:pPr>
+              <w:jc w:val="both"/>
+              <w:rPr>
+                <w:i w:val="1"/>
+                <w:sz w:val="18"/>
+                <w:szCs w:val="18"/>
+              </w:rPr>
+            </w:pPr>
+            <w:r>
+              <w:rPr>
+                <w:i w:val="1"/>
+                <w:sz w:val="18"/>
+                <w:szCs w:val="18"/>
+                <w:rtl w:val="0"/>
+              </w:rPr>
+              <w:t xml:space="preserve">Valeria Vidal (coordinación), todas en capacitación</w:t>
+            </w:r>
+          </w:p>
+        </w:tc>
+        <w:tc>
+          <w:tcPr/>
+          <w:p>
+            <w:pPr>
+              <w:jc w:val="both"/>
+              <w:rPr>
+                <w:i w:val="1"/>
+                <w:sz w:val="18"/>
+                <w:szCs w:val="18"/>
+              </w:rPr>
+            </w:pPr>
+            <w:r>
+              <w:rPr>
+                <w:i w:val="1"/>
+                <w:sz w:val="18"/>
+                <w:szCs w:val="18"/>
+                <w:rtl w:val="0"/>
+              </w:rPr>
+              <w:t xml:space="preserve">Riesgo: retrasos en entrega final; facilitador: planificación anticipada.</w:t>
             </w:r>
           </w:p>
         </w:tc>
@@ -6959,7 +7454,7 @@
     </w:p>
     <w:tbl>
       <w:tblPr>
-        <w:tblStyle w:val="Table15"/>
+        <w:tblStyle w:val="Table17"/>
         <w:tblW w:w="9640.0" w:type="dxa"/>
         <w:jc w:val="left"/>
         <w:tblInd w:w="-714.0" w:type="dxa"/>
@@ -7101,12 +7596,12 @@
           <wp:inline distB="114300" distT="114300" distL="114300" distR="114300">
             <wp:extent cx="5399730" cy="3238500"/>
             <wp:effectExtent b="0" l="0" r="0" t="0"/>
-            <wp:docPr id="50" name="image3.png"/>
+            <wp:docPr id="50" name="image2.png"/>
             <a:graphic>
               <a:graphicData uri="http://schemas.openxmlformats.org/drawingml/2006/picture">
                 <pic:pic>
                   <pic:nvPicPr>
-                    <pic:cNvPr id="0" name="image3.png"/>
+                    <pic:cNvPr id="0" name="image2.png"/>
                     <pic:cNvPicPr preferRelativeResize="0"/>
                   </pic:nvPicPr>
                   <pic:blipFill>
@@ -7154,8 +7649,8 @@
     </w:p>
     <w:tbl>
       <w:tblPr>
-        <w:tblStyle w:val="Table16"/>
-        <w:tblW w:w="10801.999999999998" w:type="dxa"/>
+        <w:tblStyle w:val="Table18"/>
+        <w:tblW w:w="10920.0" w:type="dxa"/>
         <w:jc w:val="left"/>
         <w:tblInd w:w="-1160.0" w:type="dxa"/>
         <w:tblBorders>
@@ -7170,50 +7665,48 @@
         <w:tblLook w:val="0400"/>
       </w:tblPr>
       <w:tblGrid>
-        <w:gridCol w:w="1351"/>
-        <w:gridCol w:w="536"/>
-        <w:gridCol w:w="522"/>
-        <w:gridCol w:w="523"/>
-        <w:gridCol w:w="526"/>
-        <w:gridCol w:w="523"/>
-        <w:gridCol w:w="523"/>
-        <w:gridCol w:w="523"/>
-        <w:gridCol w:w="523"/>
-        <w:gridCol w:w="523"/>
-        <w:gridCol w:w="523"/>
-        <w:gridCol w:w="523"/>
-        <w:gridCol w:w="523"/>
+        <w:gridCol w:w="1350"/>
+        <w:gridCol w:w="540"/>
         <w:gridCol w:w="525"/>
         <w:gridCol w:w="525"/>
         <w:gridCol w:w="525"/>
-        <w:gridCol w:w="7"/>
-        <w:gridCol w:w="518"/>
         <w:gridCol w:w="525"/>
         <w:gridCol w:w="525"/>
-        <w:gridCol w:w="10"/>
+        <w:gridCol w:w="525"/>
+        <w:gridCol w:w="525"/>
+        <w:gridCol w:w="525"/>
+        <w:gridCol w:w="525"/>
+        <w:gridCol w:w="525"/>
+        <w:gridCol w:w="525"/>
+        <w:gridCol w:w="525"/>
+        <w:gridCol w:w="525"/>
+        <w:gridCol w:w="525"/>
+        <w:gridCol w:w="525"/>
+        <w:gridCol w:w="525"/>
+        <w:gridCol w:w="525"/>
+        <w:gridCol w:w="105"/>
         <w:tblGridChange w:id="0">
           <w:tblGrid>
-            <w:gridCol w:w="1351"/>
-            <w:gridCol w:w="536"/>
-            <w:gridCol w:w="522"/>
-            <w:gridCol w:w="523"/>
-            <w:gridCol w:w="526"/>
-            <w:gridCol w:w="523"/>
-            <w:gridCol w:w="523"/>
-            <w:gridCol w:w="523"/>
-            <w:gridCol w:w="523"/>
-            <w:gridCol w:w="523"/>
-            <w:gridCol w:w="523"/>
-            <w:gridCol w:w="523"/>
-            <w:gridCol w:w="523"/>
+            <w:gridCol w:w="1350"/>
+            <w:gridCol w:w="540"/>
             <w:gridCol w:w="525"/>
             <w:gridCol w:w="525"/>
             <w:gridCol w:w="525"/>
-            <w:gridCol w:w="7"/>
-            <w:gridCol w:w="518"/>
             <w:gridCol w:w="525"/>
             <w:gridCol w:w="525"/>
-            <w:gridCol w:w="10"/>
+            <w:gridCol w:w="525"/>
+            <w:gridCol w:w="525"/>
+            <w:gridCol w:w="525"/>
+            <w:gridCol w:w="525"/>
+            <w:gridCol w:w="525"/>
+            <w:gridCol w:w="525"/>
+            <w:gridCol w:w="525"/>
+            <w:gridCol w:w="525"/>
+            <w:gridCol w:w="525"/>
+            <w:gridCol w:w="525"/>
+            <w:gridCol w:w="525"/>
+            <w:gridCol w:w="525"/>
+            <w:gridCol w:w="105"/>
           </w:tblGrid>
         </w:tblGridChange>
       </w:tblGrid>
@@ -7302,7 +7795,7 @@
         </w:tc>
         <w:tc>
           <w:tcPr>
-            <w:gridSpan w:val="4"/>
+            <w:gridSpan w:val="3"/>
             <w:shd w:fill="fbe5d5" w:val="clear"/>
           </w:tcPr>
           <w:p>
@@ -7713,9 +8206,7 @@
           </w:p>
         </w:tc>
         <w:tc>
-          <w:tcPr>
-            <w:gridSpan w:val="2"/>
-          </w:tcPr>
+          <w:tcPr/>
           <w:p>
             <w:pPr>
               <w:spacing w:line="360" w:lineRule="auto"/>
@@ -7824,324 +8315,373 @@
           <w:tcPr/>
           <w:p>
             <w:pPr>
-              <w:spacing w:line="360" w:lineRule="auto"/>
-              <w:jc w:val="both"/>
-              <w:rPr>
-                <w:b w:val="1"/>
-                <w:sz w:val="16"/>
-                <w:szCs w:val="16"/>
-              </w:rPr>
-            </w:pPr>
-            <w:r>
-              <w:rPr>
-                <w:rtl w:val="0"/>
-              </w:rPr>
-            </w:r>
-          </w:p>
-        </w:tc>
-        <w:tc>
-          <w:tcPr/>
-          <w:p>
-            <w:pPr>
-              <w:spacing w:line="360" w:lineRule="auto"/>
-              <w:jc w:val="both"/>
-              <w:rPr>
-                <w:b w:val="1"/>
-                <w:sz w:val="16"/>
-                <w:szCs w:val="16"/>
-              </w:rPr>
-            </w:pPr>
-            <w:r>
-              <w:rPr>
-                <w:rtl w:val="0"/>
-              </w:rPr>
-            </w:r>
-          </w:p>
-        </w:tc>
-        <w:tc>
-          <w:tcPr/>
-          <w:p>
-            <w:pPr>
-              <w:spacing w:line="360" w:lineRule="auto"/>
-              <w:jc w:val="both"/>
-              <w:rPr>
-                <w:b w:val="1"/>
-                <w:sz w:val="16"/>
-                <w:szCs w:val="16"/>
-              </w:rPr>
-            </w:pPr>
-            <w:r>
-              <w:rPr>
-                <w:rtl w:val="0"/>
-              </w:rPr>
-            </w:r>
-          </w:p>
-        </w:tc>
-        <w:tc>
-          <w:tcPr/>
-          <w:p>
-            <w:pPr>
-              <w:spacing w:line="360" w:lineRule="auto"/>
-              <w:jc w:val="both"/>
-              <w:rPr>
-                <w:b w:val="1"/>
-                <w:sz w:val="16"/>
-                <w:szCs w:val="16"/>
-              </w:rPr>
-            </w:pPr>
-            <w:r>
-              <w:rPr>
-                <w:rtl w:val="0"/>
-              </w:rPr>
-            </w:r>
-          </w:p>
-        </w:tc>
-        <w:tc>
-          <w:tcPr/>
-          <w:p>
-            <w:pPr>
-              <w:spacing w:line="360" w:lineRule="auto"/>
-              <w:jc w:val="both"/>
-              <w:rPr>
-                <w:b w:val="1"/>
-                <w:sz w:val="16"/>
-                <w:szCs w:val="16"/>
-              </w:rPr>
-            </w:pPr>
-            <w:r>
-              <w:rPr>
-                <w:rtl w:val="0"/>
-              </w:rPr>
-            </w:r>
-          </w:p>
-        </w:tc>
-        <w:tc>
-          <w:tcPr/>
-          <w:p>
-            <w:pPr>
-              <w:spacing w:line="360" w:lineRule="auto"/>
-              <w:jc w:val="both"/>
-              <w:rPr>
-                <w:b w:val="1"/>
-                <w:sz w:val="16"/>
-                <w:szCs w:val="16"/>
-              </w:rPr>
-            </w:pPr>
-            <w:r>
-              <w:rPr>
-                <w:rtl w:val="0"/>
-              </w:rPr>
-            </w:r>
-          </w:p>
-        </w:tc>
-        <w:tc>
-          <w:tcPr/>
-          <w:p>
-            <w:pPr>
-              <w:spacing w:line="360" w:lineRule="auto"/>
-              <w:jc w:val="both"/>
-              <w:rPr>
-                <w:b w:val="1"/>
-                <w:sz w:val="16"/>
-                <w:szCs w:val="16"/>
-              </w:rPr>
-            </w:pPr>
-            <w:r>
-              <w:rPr>
-                <w:rtl w:val="0"/>
-              </w:rPr>
-            </w:r>
-          </w:p>
-        </w:tc>
-        <w:tc>
-          <w:tcPr/>
-          <w:p>
-            <w:pPr>
-              <w:spacing w:line="360" w:lineRule="auto"/>
-              <w:jc w:val="both"/>
-              <w:rPr>
-                <w:b w:val="1"/>
-                <w:sz w:val="16"/>
-                <w:szCs w:val="16"/>
-              </w:rPr>
-            </w:pPr>
-            <w:r>
-              <w:rPr>
-                <w:rtl w:val="0"/>
-              </w:rPr>
-            </w:r>
-          </w:p>
-        </w:tc>
-        <w:tc>
-          <w:tcPr/>
-          <w:p>
-            <w:pPr>
-              <w:spacing w:line="360" w:lineRule="auto"/>
-              <w:jc w:val="both"/>
-              <w:rPr>
-                <w:b w:val="1"/>
-                <w:sz w:val="16"/>
-                <w:szCs w:val="16"/>
-              </w:rPr>
-            </w:pPr>
-            <w:r>
-              <w:rPr>
-                <w:rtl w:val="0"/>
-              </w:rPr>
-            </w:r>
-          </w:p>
-        </w:tc>
-        <w:tc>
-          <w:tcPr/>
-          <w:p>
-            <w:pPr>
-              <w:spacing w:line="360" w:lineRule="auto"/>
-              <w:jc w:val="both"/>
-              <w:rPr>
-                <w:b w:val="1"/>
-                <w:sz w:val="16"/>
-                <w:szCs w:val="16"/>
-              </w:rPr>
-            </w:pPr>
-            <w:r>
-              <w:rPr>
-                <w:rtl w:val="0"/>
-              </w:rPr>
-            </w:r>
-          </w:p>
-        </w:tc>
-        <w:tc>
-          <w:tcPr/>
-          <w:p>
-            <w:pPr>
-              <w:spacing w:line="360" w:lineRule="auto"/>
-              <w:jc w:val="both"/>
-              <w:rPr>
-                <w:b w:val="1"/>
-                <w:sz w:val="16"/>
-                <w:szCs w:val="16"/>
-              </w:rPr>
-            </w:pPr>
-            <w:r>
-              <w:rPr>
-                <w:rtl w:val="0"/>
-              </w:rPr>
-            </w:r>
-          </w:p>
-        </w:tc>
-        <w:tc>
-          <w:tcPr/>
-          <w:p>
-            <w:pPr>
-              <w:spacing w:line="360" w:lineRule="auto"/>
-              <w:jc w:val="both"/>
-              <w:rPr>
-                <w:b w:val="1"/>
-                <w:sz w:val="16"/>
-                <w:szCs w:val="16"/>
-              </w:rPr>
-            </w:pPr>
-            <w:r>
-              <w:rPr>
-                <w:rtl w:val="0"/>
-              </w:rPr>
-            </w:r>
-          </w:p>
-        </w:tc>
-        <w:tc>
-          <w:tcPr/>
-          <w:p>
-            <w:pPr>
-              <w:spacing w:line="360" w:lineRule="auto"/>
-              <w:jc w:val="both"/>
-              <w:rPr>
-                <w:b w:val="1"/>
-                <w:sz w:val="16"/>
-                <w:szCs w:val="16"/>
-              </w:rPr>
-            </w:pPr>
-            <w:r>
-              <w:rPr>
-                <w:rtl w:val="0"/>
-              </w:rPr>
-            </w:r>
-          </w:p>
-        </w:tc>
-        <w:tc>
-          <w:tcPr/>
-          <w:p>
-            <w:pPr>
-              <w:spacing w:line="360" w:lineRule="auto"/>
-              <w:jc w:val="both"/>
-              <w:rPr>
-                <w:b w:val="1"/>
-                <w:sz w:val="16"/>
-                <w:szCs w:val="16"/>
-              </w:rPr>
-            </w:pPr>
-            <w:r>
-              <w:rPr>
-                <w:rtl w:val="0"/>
-              </w:rPr>
-            </w:r>
-          </w:p>
-        </w:tc>
-        <w:tc>
-          <w:tcPr/>
-          <w:p>
-            <w:pPr>
-              <w:spacing w:line="360" w:lineRule="auto"/>
-              <w:jc w:val="both"/>
-              <w:rPr>
-                <w:b w:val="1"/>
-                <w:sz w:val="16"/>
-                <w:szCs w:val="16"/>
-              </w:rPr>
-            </w:pPr>
-            <w:r>
-              <w:rPr>
-                <w:rtl w:val="0"/>
-              </w:rPr>
-            </w:r>
-          </w:p>
-        </w:tc>
-        <w:tc>
-          <w:tcPr>
-            <w:gridSpan w:val="2"/>
-          </w:tcPr>
-          <w:p>
-            <w:pPr>
-              <w:spacing w:line="360" w:lineRule="auto"/>
-              <w:jc w:val="both"/>
-              <w:rPr>
-                <w:b w:val="1"/>
-                <w:sz w:val="16"/>
-                <w:szCs w:val="16"/>
-              </w:rPr>
-            </w:pPr>
-            <w:r>
-              <w:rPr>
-                <w:rtl w:val="0"/>
-              </w:rPr>
-            </w:r>
-          </w:p>
-        </w:tc>
-        <w:tc>
-          <w:tcPr/>
-          <w:p>
-            <w:pPr>
-              <w:spacing w:line="360" w:lineRule="auto"/>
-              <w:jc w:val="both"/>
-              <w:rPr>
-                <w:b w:val="1"/>
-                <w:sz w:val="16"/>
-                <w:szCs w:val="16"/>
-              </w:rPr>
-            </w:pPr>
-            <w:r>
-              <w:rPr>
-                <w:rtl w:val="0"/>
-              </w:rPr>
+              <w:jc w:val="both"/>
+              <w:rPr>
+                <w:i w:val="1"/>
+                <w:sz w:val="18"/>
+                <w:szCs w:val="18"/>
+              </w:rPr>
+            </w:pPr>
+            <w:r>
+              <w:rPr>
+                <w:i w:val="1"/>
+                <w:sz w:val="18"/>
+                <w:szCs w:val="18"/>
+                <w:rtl w:val="0"/>
+              </w:rPr>
+              <w:t xml:space="preserve">Análisis de requerimientos</w:t>
+            </w:r>
+          </w:p>
+        </w:tc>
+        <w:tc>
+          <w:tcPr/>
+          <w:p>
+            <w:pPr>
+              <w:jc w:val="both"/>
+              <w:rPr>
+                <w:i w:val="1"/>
+                <w:sz w:val="18"/>
+                <w:szCs w:val="18"/>
+              </w:rPr>
+            </w:pPr>
+            <w:r>
+              <w:rPr>
+                <w:i w:val="1"/>
+                <w:sz w:val="18"/>
+                <w:szCs w:val="18"/>
+                <w:rtl w:val="0"/>
+              </w:rPr>
+              <w:t xml:space="preserve">Análisis de requerimientos</w:t>
+            </w:r>
+          </w:p>
+        </w:tc>
+        <w:tc>
+          <w:tcPr/>
+          <w:p>
+            <w:pPr>
+              <w:jc w:val="both"/>
+              <w:rPr>
+                <w:i w:val="1"/>
+                <w:sz w:val="18"/>
+                <w:szCs w:val="18"/>
+              </w:rPr>
+            </w:pPr>
+            <w:r>
+              <w:rPr>
+                <w:i w:val="1"/>
+                <w:sz w:val="18"/>
+                <w:szCs w:val="18"/>
+                <w:rtl w:val="0"/>
+              </w:rPr>
+              <w:t xml:space="preserve">Diseño UI/UX</w:t>
+            </w:r>
+          </w:p>
+        </w:tc>
+        <w:tc>
+          <w:tcPr/>
+          <w:p>
+            <w:pPr>
+              <w:jc w:val="both"/>
+              <w:rPr>
+                <w:i w:val="1"/>
+                <w:sz w:val="18"/>
+                <w:szCs w:val="18"/>
+              </w:rPr>
+            </w:pPr>
+            <w:r>
+              <w:rPr>
+                <w:i w:val="1"/>
+                <w:sz w:val="18"/>
+                <w:szCs w:val="18"/>
+                <w:rtl w:val="0"/>
+              </w:rPr>
+              <w:t xml:space="preserve">Diseño UI/UX</w:t>
+            </w:r>
+          </w:p>
+        </w:tc>
+        <w:tc>
+          <w:tcPr/>
+          <w:p>
+            <w:pPr>
+              <w:jc w:val="both"/>
+              <w:rPr>
+                <w:i w:val="1"/>
+                <w:sz w:val="18"/>
+                <w:szCs w:val="18"/>
+              </w:rPr>
+            </w:pPr>
+            <w:r>
+              <w:rPr>
+                <w:i w:val="1"/>
+                <w:sz w:val="18"/>
+                <w:szCs w:val="18"/>
+                <w:rtl w:val="0"/>
+              </w:rPr>
+              <w:t xml:space="preserve">Diseño UI/UX</w:t>
+            </w:r>
+          </w:p>
+        </w:tc>
+        <w:tc>
+          <w:tcPr/>
+          <w:p>
+            <w:pPr>
+              <w:jc w:val="both"/>
+              <w:rPr>
+                <w:i w:val="1"/>
+                <w:sz w:val="18"/>
+                <w:szCs w:val="18"/>
+              </w:rPr>
+            </w:pPr>
+            <w:r>
+              <w:rPr>
+                <w:i w:val="1"/>
+                <w:sz w:val="18"/>
+                <w:szCs w:val="18"/>
+                <w:rtl w:val="0"/>
+              </w:rPr>
+              <w:t xml:space="preserve">Diseño UI/UX</w:t>
+            </w:r>
+          </w:p>
+        </w:tc>
+        <w:tc>
+          <w:tcPr/>
+          <w:p>
+            <w:pPr>
+              <w:jc w:val="both"/>
+              <w:rPr>
+                <w:i w:val="1"/>
+                <w:sz w:val="18"/>
+                <w:szCs w:val="18"/>
+              </w:rPr>
+            </w:pPr>
+            <w:r>
+              <w:rPr>
+                <w:i w:val="1"/>
+                <w:sz w:val="18"/>
+                <w:szCs w:val="18"/>
+                <w:rtl w:val="0"/>
+              </w:rPr>
+              <w:t xml:space="preserve">Desarrollo Front-End</w:t>
+            </w:r>
+          </w:p>
+        </w:tc>
+        <w:tc>
+          <w:tcPr/>
+          <w:p>
+            <w:pPr>
+              <w:jc w:val="both"/>
+              <w:rPr>
+                <w:i w:val="1"/>
+                <w:sz w:val="18"/>
+                <w:szCs w:val="18"/>
+              </w:rPr>
+            </w:pPr>
+            <w:r>
+              <w:rPr>
+                <w:i w:val="1"/>
+                <w:sz w:val="18"/>
+                <w:szCs w:val="18"/>
+                <w:rtl w:val="0"/>
+              </w:rPr>
+              <w:t xml:space="preserve">Desarrollo Front-End</w:t>
+            </w:r>
+          </w:p>
+        </w:tc>
+        <w:tc>
+          <w:tcPr/>
+          <w:p>
+            <w:pPr>
+              <w:jc w:val="both"/>
+              <w:rPr>
+                <w:i w:val="1"/>
+                <w:sz w:val="18"/>
+                <w:szCs w:val="18"/>
+              </w:rPr>
+            </w:pPr>
+            <w:r>
+              <w:rPr>
+                <w:i w:val="1"/>
+                <w:sz w:val="18"/>
+                <w:szCs w:val="18"/>
+                <w:rtl w:val="0"/>
+              </w:rPr>
+              <w:t xml:space="preserve">Desarrollo Front-End</w:t>
+            </w:r>
+          </w:p>
+        </w:tc>
+        <w:tc>
+          <w:tcPr/>
+          <w:p>
+            <w:pPr>
+              <w:jc w:val="both"/>
+              <w:rPr>
+                <w:i w:val="1"/>
+                <w:sz w:val="18"/>
+                <w:szCs w:val="18"/>
+              </w:rPr>
+            </w:pPr>
+            <w:r>
+              <w:rPr>
+                <w:i w:val="1"/>
+                <w:sz w:val="18"/>
+                <w:szCs w:val="18"/>
+                <w:rtl w:val="0"/>
+              </w:rPr>
+              <w:t xml:space="preserve">Desarrollo Front-End</w:t>
+            </w:r>
+          </w:p>
+        </w:tc>
+        <w:tc>
+          <w:tcPr/>
+          <w:p>
+            <w:pPr>
+              <w:jc w:val="both"/>
+              <w:rPr>
+                <w:i w:val="1"/>
+                <w:sz w:val="18"/>
+                <w:szCs w:val="18"/>
+              </w:rPr>
+            </w:pPr>
+            <w:r>
+              <w:rPr>
+                <w:i w:val="1"/>
+                <w:sz w:val="18"/>
+                <w:szCs w:val="18"/>
+                <w:rtl w:val="0"/>
+              </w:rPr>
+              <w:t xml:space="preserve">Pruebas de usabilidad y accesibilidad</w:t>
+            </w:r>
+          </w:p>
+        </w:tc>
+        <w:tc>
+          <w:tcPr/>
+          <w:p>
+            <w:pPr>
+              <w:jc w:val="both"/>
+              <w:rPr>
+                <w:i w:val="1"/>
+                <w:sz w:val="18"/>
+                <w:szCs w:val="18"/>
+              </w:rPr>
+            </w:pPr>
+            <w:r>
+              <w:rPr>
+                <w:i w:val="1"/>
+                <w:sz w:val="18"/>
+                <w:szCs w:val="18"/>
+                <w:rtl w:val="0"/>
+              </w:rPr>
+              <w:t xml:space="preserve">Pruebas de usabilidad y accesibilidad</w:t>
+            </w:r>
+          </w:p>
+        </w:tc>
+        <w:tc>
+          <w:tcPr/>
+          <w:p>
+            <w:pPr>
+              <w:jc w:val="both"/>
+              <w:rPr>
+                <w:i w:val="1"/>
+                <w:sz w:val="18"/>
+                <w:szCs w:val="18"/>
+              </w:rPr>
+            </w:pPr>
+            <w:r>
+              <w:rPr>
+                <w:i w:val="1"/>
+                <w:sz w:val="18"/>
+                <w:szCs w:val="18"/>
+                <w:rtl w:val="0"/>
+              </w:rPr>
+              <w:t xml:space="preserve">Pruebas de usabilidad y accesibilidad</w:t>
+            </w:r>
+          </w:p>
+        </w:tc>
+        <w:tc>
+          <w:tcPr/>
+          <w:p>
+            <w:pPr>
+              <w:jc w:val="both"/>
+              <w:rPr>
+                <w:i w:val="1"/>
+                <w:sz w:val="18"/>
+                <w:szCs w:val="18"/>
+              </w:rPr>
+            </w:pPr>
+            <w:r>
+              <w:rPr>
+                <w:i w:val="1"/>
+                <w:sz w:val="18"/>
+                <w:szCs w:val="18"/>
+                <w:rtl w:val="0"/>
+              </w:rPr>
+              <w:t xml:space="preserve">Pruebas de usabilidad y accesibilidad</w:t>
+            </w:r>
+          </w:p>
+        </w:tc>
+        <w:tc>
+          <w:tcPr/>
+          <w:p>
+            <w:pPr>
+              <w:jc w:val="both"/>
+              <w:rPr>
+                <w:i w:val="1"/>
+                <w:sz w:val="18"/>
+                <w:szCs w:val="18"/>
+              </w:rPr>
+            </w:pPr>
+            <w:r>
+              <w:rPr>
+                <w:i w:val="1"/>
+                <w:sz w:val="18"/>
+                <w:szCs w:val="18"/>
+                <w:rtl w:val="0"/>
+              </w:rPr>
+              <w:t xml:space="preserve">Pruebas de usabilidad y accesibilidad</w:t>
+            </w:r>
+          </w:p>
+        </w:tc>
+        <w:tc>
+          <w:tcPr/>
+          <w:p>
+            <w:pPr>
+              <w:jc w:val="both"/>
+              <w:rPr>
+                <w:i w:val="1"/>
+                <w:sz w:val="18"/>
+                <w:szCs w:val="18"/>
+              </w:rPr>
+            </w:pPr>
+            <w:r>
+              <w:rPr>
+                <w:i w:val="1"/>
+                <w:sz w:val="18"/>
+                <w:szCs w:val="18"/>
+                <w:rtl w:val="0"/>
+              </w:rPr>
+              <w:t xml:space="preserve">Entrega y difusión</w:t>
+            </w:r>
+          </w:p>
+        </w:tc>
+        <w:tc>
+          <w:tcPr/>
+          <w:p>
+            <w:pPr>
+              <w:jc w:val="both"/>
+              <w:rPr>
+                <w:i w:val="1"/>
+                <w:sz w:val="18"/>
+                <w:szCs w:val="18"/>
+              </w:rPr>
+            </w:pPr>
+            <w:r>
+              <w:rPr>
+                <w:i w:val="1"/>
+                <w:sz w:val="18"/>
+                <w:szCs w:val="18"/>
+                <w:rtl w:val="0"/>
+              </w:rPr>
+              <w:t xml:space="preserve">Entrega y difusión</w:t>
             </w:r>
           </w:p>
         </w:tc>
@@ -8308,6 +8848,94 @@
           <w:tcPr/>
           <w:p>
             <w:pPr>
+              <w:jc w:val="both"/>
+              <w:rPr>
+                <w:i w:val="1"/>
+                <w:sz w:val="18"/>
+                <w:szCs w:val="18"/>
+              </w:rPr>
+            </w:pPr>
+            <w:r>
+              <w:rPr>
+                <w:i w:val="1"/>
+                <w:sz w:val="18"/>
+                <w:szCs w:val="18"/>
+                <w:rtl w:val="0"/>
+              </w:rPr>
+              <w:t xml:space="preserve">Desarrollo Back-End y BD</w:t>
+            </w:r>
+          </w:p>
+        </w:tc>
+        <w:tc>
+          <w:tcPr/>
+          <w:p>
+            <w:pPr>
+              <w:jc w:val="both"/>
+              <w:rPr>
+                <w:i w:val="1"/>
+                <w:sz w:val="18"/>
+                <w:szCs w:val="18"/>
+              </w:rPr>
+            </w:pPr>
+            <w:r>
+              <w:rPr>
+                <w:i w:val="1"/>
+                <w:sz w:val="18"/>
+                <w:szCs w:val="18"/>
+                <w:rtl w:val="0"/>
+              </w:rPr>
+              <w:t xml:space="preserve">Desarrollo Back-End y BD</w:t>
+            </w:r>
+          </w:p>
+        </w:tc>
+        <w:tc>
+          <w:tcPr/>
+          <w:p>
+            <w:pPr>
+              <w:jc w:val="both"/>
+              <w:rPr>
+                <w:i w:val="1"/>
+                <w:sz w:val="18"/>
+                <w:szCs w:val="18"/>
+              </w:rPr>
+            </w:pPr>
+            <w:r>
+              <w:rPr>
+                <w:i w:val="1"/>
+                <w:sz w:val="18"/>
+                <w:szCs w:val="18"/>
+                <w:rtl w:val="0"/>
+              </w:rPr>
+              <w:t xml:space="preserve">Desarrollo Back-End y BD</w:t>
+            </w:r>
+          </w:p>
+        </w:tc>
+        <w:tc>
+          <w:tcPr/>
+          <w:p>
+            <w:pPr>
+              <w:jc w:val="both"/>
+              <w:rPr>
+                <w:i w:val="1"/>
+                <w:sz w:val="18"/>
+                <w:szCs w:val="18"/>
+              </w:rPr>
+            </w:pPr>
+            <w:r>
+              <w:rPr>
+                <w:i w:val="1"/>
+                <w:sz w:val="18"/>
+                <w:szCs w:val="18"/>
+                <w:rtl w:val="0"/>
+              </w:rPr>
+              <w:t xml:space="preserve">Desarrollo Back-End y BD</w:t>
+            </w:r>
+          </w:p>
+        </w:tc>
+        <w:tc>
+          <w:tcPr/>
+          <w:p>
+            <w:pPr>
               <w:spacing w:line="360" w:lineRule="auto"/>
               <w:jc w:val="both"/>
               <w:rPr>
@@ -8401,84 +9029,6 @@
         </w:tc>
         <w:tc>
           <w:tcPr/>
-          <w:p>
-            <w:pPr>
-              <w:spacing w:line="360" w:lineRule="auto"/>
-              <w:jc w:val="both"/>
-              <w:rPr>
-                <w:b w:val="1"/>
-                <w:sz w:val="16"/>
-                <w:szCs w:val="16"/>
-              </w:rPr>
-            </w:pPr>
-            <w:r>
-              <w:rPr>
-                <w:rtl w:val="0"/>
-              </w:rPr>
-            </w:r>
-          </w:p>
-        </w:tc>
-        <w:tc>
-          <w:tcPr/>
-          <w:p>
-            <w:pPr>
-              <w:spacing w:line="360" w:lineRule="auto"/>
-              <w:jc w:val="both"/>
-              <w:rPr>
-                <w:b w:val="1"/>
-                <w:sz w:val="16"/>
-                <w:szCs w:val="16"/>
-              </w:rPr>
-            </w:pPr>
-            <w:r>
-              <w:rPr>
-                <w:rtl w:val="0"/>
-              </w:rPr>
-            </w:r>
-          </w:p>
-        </w:tc>
-        <w:tc>
-          <w:tcPr/>
-          <w:p>
-            <w:pPr>
-              <w:spacing w:line="360" w:lineRule="auto"/>
-              <w:jc w:val="both"/>
-              <w:rPr>
-                <w:b w:val="1"/>
-                <w:sz w:val="16"/>
-                <w:szCs w:val="16"/>
-              </w:rPr>
-            </w:pPr>
-            <w:r>
-              <w:rPr>
-                <w:rtl w:val="0"/>
-              </w:rPr>
-            </w:r>
-          </w:p>
-        </w:tc>
-        <w:tc>
-          <w:tcPr/>
-          <w:p>
-            <w:pPr>
-              <w:spacing w:line="360" w:lineRule="auto"/>
-              <w:jc w:val="both"/>
-              <w:rPr>
-                <w:b w:val="1"/>
-                <w:sz w:val="16"/>
-                <w:szCs w:val="16"/>
-              </w:rPr>
-            </w:pPr>
-            <w:r>
-              <w:rPr>
-                <w:rtl w:val="0"/>
-              </w:rPr>
-            </w:r>
-          </w:p>
-        </w:tc>
-        <w:tc>
-          <w:tcPr>
-            <w:gridSpan w:val="2"/>
-          </w:tcPr>
           <w:p>
             <w:pPr>
               <w:spacing w:line="360" w:lineRule="auto"/>
@@ -8846,9 +9396,7 @@
           </w:p>
         </w:tc>
         <w:tc>
-          <w:tcPr>
-            <w:gridSpan w:val="2"/>
-          </w:tcPr>
+          <w:tcPr/>
           <w:p>
             <w:pPr>
               <w:spacing w:line="360" w:lineRule="auto"/>
@@ -9047,7 +9595,7 @@
   </w:p>
   <w:tbl>
     <w:tblPr>
-      <w:tblStyle w:val="Table17"/>
+      <w:tblStyle w:val="Table19"/>
       <w:tblW w:w="9923.0" w:type="dxa"/>
       <w:jc w:val="left"/>
       <w:tblInd w:w="-709.0" w:type="dxa"/>
@@ -11007,22 +11555,31 @@
   </w:style>
   <w:style w:type="table" w:styleId="Table15">
     <w:basedOn w:val="TableNormal"/>
-    <w:rPr>
-      <w:sz w:val="22"/>
-      <w:szCs w:val="22"/>
-    </w:rPr>
     <w:tblPr>
       <w:tblStyleRowBandSize w:val="1"/>
       <w:tblStyleColBandSize w:val="1"/>
       <w:tblCellMar>
-        <w:top w:w="0.0" w:type="dxa"/>
-        <w:left w:w="108.0" w:type="dxa"/>
-        <w:bottom w:w="0.0" w:type="dxa"/>
-        <w:right w:w="108.0" w:type="dxa"/>
+        <w:top w:w="100.0" w:type="dxa"/>
+        <w:left w:w="100.0" w:type="dxa"/>
+        <w:bottom w:w="100.0" w:type="dxa"/>
+        <w:right w:w="100.0" w:type="dxa"/>
       </w:tblCellMar>
     </w:tblPr>
   </w:style>
   <w:style w:type="table" w:styleId="Table16">
+    <w:basedOn w:val="TableNormal"/>
+    <w:tblPr>
+      <w:tblStyleRowBandSize w:val="1"/>
+      <w:tblStyleColBandSize w:val="1"/>
+      <w:tblCellMar>
+        <w:top w:w="100.0" w:type="dxa"/>
+        <w:left w:w="100.0" w:type="dxa"/>
+        <w:bottom w:w="100.0" w:type="dxa"/>
+        <w:right w:w="100.0" w:type="dxa"/>
+      </w:tblCellMar>
+    </w:tblPr>
+  </w:style>
+  <w:style w:type="table" w:styleId="Table17">
     <w:basedOn w:val="TableNormal"/>
     <w:rPr>
       <w:sz w:val="22"/>
@@ -11039,7 +11596,24 @@
       </w:tblCellMar>
     </w:tblPr>
   </w:style>
-  <w:style w:type="table" w:styleId="Table17">
+  <w:style w:type="table" w:styleId="Table18">
+    <w:basedOn w:val="TableNormal"/>
+    <w:rPr>
+      <w:sz w:val="22"/>
+      <w:szCs w:val="22"/>
+    </w:rPr>
+    <w:tblPr>
+      <w:tblStyleRowBandSize w:val="1"/>
+      <w:tblStyleColBandSize w:val="1"/>
+      <w:tblCellMar>
+        <w:top w:w="0.0" w:type="dxa"/>
+        <w:left w:w="108.0" w:type="dxa"/>
+        <w:bottom w:w="0.0" w:type="dxa"/>
+        <w:right w:w="108.0" w:type="dxa"/>
+      </w:tblCellMar>
+    </w:tblPr>
+  </w:style>
+  <w:style w:type="table" w:styleId="Table19">
     <w:basedOn w:val="TableNormal"/>
     <w:rPr>
       <w:sz w:val="22"/>

</xml_diff>